<commit_message>
Add all of main Feature of Use case description, Except Login use case.
</commit_message>
<xml_diff>
--- a/Use case/Use case description/[UC-11]View grade summary.docx
+++ b/Use case/Use case description/[UC-11]View grade summary.docx
@@ -402,7 +402,14 @@
                 <w:rFonts w:ascii="TH SarabunPSK" w:hAnsi="TH SarabunPSK" w:cs="TH SarabunPSK"/>
                 <w:szCs w:val="22"/>
               </w:rPr>
-              <w:t xml:space="preserve">Teacher can see the summary of the grade they give to the student and the GPA of the course. </w:t>
+              <w:t>Teacher can see the summary of the grade they give to the student</w:t>
+            </w:r>
+            <w:r>
+              <w:rPr>
+                <w:rFonts w:ascii="TH SarabunPSK" w:hAnsi="TH SarabunPSK" w:cs="TH SarabunPSK"/>
+                <w:szCs w:val="22"/>
+              </w:rPr>
+              <w:t>.</w:t>
             </w:r>
           </w:p>
         </w:tc>
@@ -848,7 +855,16 @@
                 <w:rFonts w:ascii="TH SarabunPSK" w:hAnsi="TH SarabunPSK" w:cs="TH SarabunPSK"/>
                 <w:szCs w:val="22"/>
               </w:rPr>
-              <w:t>summary and the GPA of the course will be displays.</w:t>
+              <w:t>summary will be display</w:t>
+            </w:r>
+            <w:bookmarkStart w:id="0" w:name="_GoBack"/>
+            <w:bookmarkEnd w:id="0"/>
+            <w:r>
+              <w:rPr>
+                <w:rFonts w:ascii="TH SarabunPSK" w:hAnsi="TH SarabunPSK" w:cs="TH SarabunPSK"/>
+                <w:szCs w:val="22"/>
+              </w:rPr>
+              <w:t>.</w:t>
             </w:r>
           </w:p>
         </w:tc>
@@ -1127,30 +1143,7 @@
                 <w:rFonts w:ascii="TH SarabunPSK" w:hAnsi="TH SarabunPSK" w:cs="TH SarabunPSK"/>
                 <w:szCs w:val="22"/>
               </w:rPr>
-              <w:t xml:space="preserve">the </w:t>
-            </w:r>
-            <w:r>
-              <w:rPr>
-                <w:rFonts w:ascii="TH SarabunPSK" w:hAnsi="TH SarabunPSK" w:cs="TH SarabunPSK"/>
-                <w:szCs w:val="22"/>
-              </w:rPr>
-              <w:t xml:space="preserve">summary of the grade they give to the student </w:t>
-            </w:r>
-            <w:r>
-              <w:rPr>
-                <w:rFonts w:ascii="TH SarabunPSK" w:hAnsi="TH SarabunPSK" w:cs="TH SarabunPSK"/>
-                <w:szCs w:val="22"/>
-              </w:rPr>
-              <w:t xml:space="preserve">as the distribution of each grade, </w:t>
-            </w:r>
-            <w:bookmarkStart w:id="0" w:name="_GoBack"/>
-            <w:bookmarkEnd w:id="0"/>
-            <w:r>
-              <w:rPr>
-                <w:rFonts w:ascii="TH SarabunPSK" w:hAnsi="TH SarabunPSK" w:cs="TH SarabunPSK"/>
-                <w:szCs w:val="22"/>
-              </w:rPr>
-              <w:t>and the GPA of the course.</w:t>
+              <w:t>the summary of the grade they give to the student as the distribution of each grade.</w:t>
             </w:r>
           </w:p>
         </w:tc>

</xml_diff>